<commit_message>
done homework 1 documented FINAL
</commit_message>
<xml_diff>
--- a/Homeworks/Homework_1/Explanation.docx
+++ b/Homeworks/Homework_1/Explanation.docx
@@ -73,7 +73,19 @@
         <w:rPr>
           <w:lang w:val="en-US"/>
         </w:rPr>
-        <w:t xml:space="preserve"> (check the input password before actually using it). </w:t>
+        <w:t xml:space="preserve"> (check the input password before </w:t>
+      </w:r>
+      <w:r>
+        <w:rPr>
+          <w:lang w:val="en-US"/>
+        </w:rPr>
+        <w:t>using</w:t>
+      </w:r>
+      <w:r>
+        <w:rPr>
+          <w:lang w:val="en-US"/>
+        </w:rPr>
+        <w:t xml:space="preserve"> it). </w:t>
       </w:r>
     </w:p>
     <w:sectPr>

</xml_diff>